<commit_message>
removed old and added new files
</commit_message>
<xml_diff>
--- a/Toran_Sahu_19_May_17.docx
+++ b/Toran_Sahu_19_May_17.docx
@@ -450,16 +450,7 @@
           <w:bCs/>
           <w:color w:val="000007"/>
         </w:rPr>
-        <w:t xml:space="preserve">B. Tech </w:t>
-      </w:r>
-      <w:r>
-        <w:rPr>
-          <w:rFonts w:ascii="DejaVu Sans" w:eastAsia="DejaVu Sans" w:hAnsi="DejaVu Sans" w:cs="DejaVu Sans"/>
-          <w:b/>
-          <w:bCs/>
-          <w:color w:val="000007"/>
-        </w:rPr>
-        <w:t>(</w:t>
+        <w:t>B. Tech (</w:t>
       </w:r>
       <w:r>
         <w:rPr>
@@ -16206,16 +16197,7 @@
           <w:sz w:val="21"/>
           <w:szCs w:val="21"/>
         </w:rPr>
-        <w:t xml:space="preserve"> </w:t>
-      </w:r>
-      <w:r>
-        <w:rPr>
-          <w:rFonts w:ascii="DejaVu Sans" w:eastAsia="DejaVu Sans" w:hAnsi="DejaVu Sans" w:cs="DejaVu Sans"/>
-          <w:color w:val="6A6A6A"/>
-          <w:sz w:val="21"/>
-          <w:szCs w:val="21"/>
-        </w:rPr>
-        <w:t>The whole project included 4 major parts: Extraction, Transformation, Migration &amp; Retirement.</w:t>
+        <w:t xml:space="preserve"> The whole project included 4 major parts: Extraction, Transformation, Migration &amp; Retirement.</w:t>
       </w:r>
     </w:p>
     <w:p>
@@ -27863,8 +27845,6 @@
           <w:szCs w:val="24"/>
         </w:rPr>
       </w:pPr>
-      <w:bookmarkStart w:id="0" w:name="_GoBack"/>
-      <w:bookmarkEnd w:id="0"/>
     </w:p>
     <w:p>
       <w:pPr>
@@ -28197,6 +28177,18 @@
         </w:rPr>
         <w:t>.</w:t>
       </w:r>
+      <w:r>
+        <w:rPr>
+          <w:rFonts w:ascii="DejaVu Sans" w:eastAsia="DejaVu Sans" w:hAnsi="DejaVu Sans" w:cs="DejaVu Sans"/>
+          <w:color w:val="000007"/>
+          <w:spacing w:val="-4"/>
+          <w:sz w:val="21"/>
+          <w:szCs w:val="21"/>
+        </w:rPr>
+        <w:t xml:space="preserve"> </w:t>
+      </w:r>
+      <w:bookmarkStart w:id="0" w:name="_GoBack"/>
+      <w:bookmarkEnd w:id="0"/>
       <w:r>
         <w:rPr>
           <w:rFonts w:ascii="DejaVu Sans" w:eastAsia="DejaVu Sans" w:hAnsi="DejaVu Sans" w:cs="DejaVu Sans"/>
@@ -29392,86 +29384,18 @@
           <w:sz w:val="21"/>
           <w:szCs w:val="21"/>
         </w:rPr>
-        <w:t>H</w:t>
-      </w:r>
-      <w:r>
-        <w:rPr>
-          <w:rFonts w:ascii="DejaVu Sans" w:eastAsia="DejaVu Sans" w:hAnsi="DejaVu Sans" w:cs="DejaVu Sans"/>
-          <w:color w:val="000007"/>
-          <w:spacing w:val="4"/>
-          <w:sz w:val="21"/>
-          <w:szCs w:val="21"/>
-        </w:rPr>
-        <w:t>i</w:t>
-      </w:r>
-      <w:r>
-        <w:rPr>
-          <w:rFonts w:ascii="DejaVu Sans" w:eastAsia="DejaVu Sans" w:hAnsi="DejaVu Sans" w:cs="DejaVu Sans"/>
-          <w:color w:val="000007"/>
-          <w:spacing w:val="-4"/>
-          <w:sz w:val="21"/>
-          <w:szCs w:val="21"/>
-        </w:rPr>
-        <w:t>g</w:t>
-      </w:r>
-      <w:r>
-        <w:rPr>
-          <w:rFonts w:ascii="DejaVu Sans" w:eastAsia="DejaVu Sans" w:hAnsi="DejaVu Sans" w:cs="DejaVu Sans"/>
-          <w:color w:val="000007"/>
-          <w:sz w:val="21"/>
-          <w:szCs w:val="21"/>
-        </w:rPr>
-        <w:t>h</w:t>
-      </w:r>
-      <w:r>
-        <w:rPr>
-          <w:rFonts w:ascii="DejaVu Sans" w:eastAsia="DejaVu Sans" w:hAnsi="DejaVu Sans" w:cs="DejaVu Sans"/>
-          <w:color w:val="000007"/>
-          <w:spacing w:val="1"/>
-          <w:sz w:val="21"/>
-          <w:szCs w:val="21"/>
-        </w:rPr>
-        <w:t xml:space="preserve"> </w:t>
-      </w:r>
-      <w:r>
-        <w:rPr>
-          <w:rFonts w:ascii="DejaVu Sans" w:eastAsia="DejaVu Sans" w:hAnsi="DejaVu Sans" w:cs="DejaVu Sans"/>
-          <w:color w:val="000007"/>
-          <w:spacing w:val="-4"/>
-          <w:sz w:val="21"/>
-          <w:szCs w:val="21"/>
-        </w:rPr>
-        <w:t>S</w:t>
-      </w:r>
-      <w:r>
-        <w:rPr>
-          <w:rFonts w:ascii="DejaVu Sans" w:eastAsia="DejaVu Sans" w:hAnsi="DejaVu Sans" w:cs="DejaVu Sans"/>
-          <w:color w:val="000007"/>
-          <w:spacing w:val="-1"/>
-          <w:sz w:val="21"/>
-          <w:szCs w:val="21"/>
-        </w:rPr>
-        <w:t>c</w:t>
-      </w:r>
-      <w:r>
-        <w:rPr>
-          <w:rFonts w:ascii="DejaVu Sans" w:eastAsia="DejaVu Sans" w:hAnsi="DejaVu Sans" w:cs="DejaVu Sans"/>
-          <w:color w:val="000007"/>
-          <w:spacing w:val="1"/>
-          <w:sz w:val="21"/>
-          <w:szCs w:val="21"/>
-        </w:rPr>
-        <w:t>hoo</w:t>
-      </w:r>
-      <w:r>
-        <w:rPr>
-          <w:rFonts w:ascii="DejaVu Sans" w:eastAsia="DejaVu Sans" w:hAnsi="DejaVu Sans" w:cs="DejaVu Sans"/>
-          <w:color w:val="000007"/>
-          <w:spacing w:val="-1"/>
-          <w:sz w:val="21"/>
-          <w:szCs w:val="21"/>
-        </w:rPr>
-        <w:t>l</w:t>
+        <w:t>12</w:t>
+      </w:r>
+      <w:r>
+        <w:rPr>
+          <w:rFonts w:ascii="DejaVu Sans" w:eastAsia="DejaVu Sans" w:hAnsi="DejaVu Sans" w:cs="DejaVu Sans"/>
+          <w:color w:val="000007"/>
+          <w:spacing w:val="-5"/>
+          <w:sz w:val="21"/>
+          <w:szCs w:val="21"/>
+          <w:vertAlign w:val="superscript"/>
+        </w:rPr>
+        <w:t>th</w:t>
       </w:r>
       <w:r>
         <w:rPr>
@@ -29500,104 +29424,7 @@
           <w:sz w:val="21"/>
           <w:szCs w:val="21"/>
         </w:rPr>
-        <w:t>M</w:t>
-      </w:r>
-      <w:r>
-        <w:rPr>
-          <w:rFonts w:ascii="DejaVu Sans" w:eastAsia="DejaVu Sans" w:hAnsi="DejaVu Sans" w:cs="DejaVu Sans"/>
-          <w:color w:val="000007"/>
-          <w:sz w:val="21"/>
-          <w:szCs w:val="21"/>
-        </w:rPr>
-        <w:t>a</w:t>
-      </w:r>
-      <w:r>
-        <w:rPr>
-          <w:rFonts w:ascii="DejaVu Sans" w:eastAsia="DejaVu Sans" w:hAnsi="DejaVu Sans" w:cs="DejaVu Sans"/>
-          <w:color w:val="000007"/>
-          <w:spacing w:val="-1"/>
-          <w:sz w:val="21"/>
-          <w:szCs w:val="21"/>
-        </w:rPr>
-        <w:t>t</w:t>
-      </w:r>
-      <w:r>
-        <w:rPr>
-          <w:rFonts w:ascii="DejaVu Sans" w:eastAsia="DejaVu Sans" w:hAnsi="DejaVu Sans" w:cs="DejaVu Sans"/>
-          <w:color w:val="000007"/>
-          <w:spacing w:val="1"/>
-          <w:sz w:val="21"/>
-          <w:szCs w:val="21"/>
-        </w:rPr>
-        <w:t>h</w:t>
-      </w:r>
-      <w:r>
-        <w:rPr>
-          <w:rFonts w:ascii="DejaVu Sans" w:eastAsia="DejaVu Sans" w:hAnsi="DejaVu Sans" w:cs="DejaVu Sans"/>
-          <w:color w:val="000007"/>
-          <w:sz w:val="21"/>
-          <w:szCs w:val="21"/>
-        </w:rPr>
-        <w:t>e</w:t>
-      </w:r>
-      <w:r>
-        <w:rPr>
-          <w:rFonts w:ascii="DejaVu Sans" w:eastAsia="DejaVu Sans" w:hAnsi="DejaVu Sans" w:cs="DejaVu Sans"/>
-          <w:color w:val="000007"/>
-          <w:spacing w:val="-4"/>
-          <w:sz w:val="21"/>
-          <w:szCs w:val="21"/>
-        </w:rPr>
-        <w:t>m</w:t>
-      </w:r>
-      <w:r>
-        <w:rPr>
-          <w:rFonts w:ascii="DejaVu Sans" w:eastAsia="DejaVu Sans" w:hAnsi="DejaVu Sans" w:cs="DejaVu Sans"/>
-          <w:color w:val="000007"/>
-          <w:sz w:val="21"/>
-          <w:szCs w:val="21"/>
-        </w:rPr>
-        <w:t>a</w:t>
-      </w:r>
-      <w:r>
-        <w:rPr>
-          <w:rFonts w:ascii="DejaVu Sans" w:eastAsia="DejaVu Sans" w:hAnsi="DejaVu Sans" w:cs="DejaVu Sans"/>
-          <w:color w:val="000007"/>
-          <w:spacing w:val="-1"/>
-          <w:sz w:val="21"/>
-          <w:szCs w:val="21"/>
-        </w:rPr>
-        <w:t>t</w:t>
-      </w:r>
-      <w:r>
-        <w:rPr>
-          <w:rFonts w:ascii="DejaVu Sans" w:eastAsia="DejaVu Sans" w:hAnsi="DejaVu Sans" w:cs="DejaVu Sans"/>
-          <w:color w:val="000007"/>
-          <w:spacing w:val="4"/>
-          <w:sz w:val="21"/>
-          <w:szCs w:val="21"/>
-        </w:rPr>
-        <w:t>i</w:t>
-      </w:r>
-      <w:r>
-        <w:rPr>
-          <w:rFonts w:ascii="DejaVu Sans" w:eastAsia="DejaVu Sans" w:hAnsi="DejaVu Sans" w:cs="DejaVu Sans"/>
-          <w:color w:val="000007"/>
-          <w:spacing w:val="-1"/>
-          <w:sz w:val="21"/>
-          <w:szCs w:val="21"/>
-        </w:rPr>
-        <w:t>c</w:t>
-      </w:r>
-      <w:r>
-        <w:rPr>
-          <w:rFonts w:ascii="DejaVu Sans" w:eastAsia="DejaVu Sans" w:hAnsi="DejaVu Sans" w:cs="DejaVu Sans"/>
-          <w:color w:val="000007"/>
-          <w:spacing w:val="-4"/>
-          <w:sz w:val="21"/>
-          <w:szCs w:val="21"/>
-        </w:rPr>
-        <w:t>s</w:t>
+        <w:t>PCM</w:t>
       </w:r>
       <w:r>
         <w:rPr>
@@ -29635,7 +29462,7 @@
           <w:sz w:val="21"/>
           <w:szCs w:val="21"/>
         </w:rPr>
-        <w:t>003</w:t>
+        <w:t>009</w:t>
       </w:r>
       <w:r>
         <w:rPr>
@@ -29691,6 +29518,7 @@
         <w:ind w:left="100"/>
         <w:rPr>
           <w:rFonts w:ascii="DejaVu Sans" w:eastAsia="DejaVu Sans" w:hAnsi="DejaVu Sans" w:cs="DejaVu Sans"/>
+          <w:color w:val="000007"/>
           <w:sz w:val="21"/>
           <w:szCs w:val="21"/>
         </w:rPr>
@@ -29762,6 +29590,902 @@
         </w:rPr>
         <w:t>2%</w:t>
       </w:r>
+    </w:p>
+    <w:p>
+      <w:pPr>
+        <w:ind w:left="100"/>
+        <w:rPr>
+          <w:rFonts w:ascii="DejaVu Sans" w:eastAsia="DejaVu Sans" w:hAnsi="DejaVu Sans" w:cs="DejaVu Sans"/>
+          <w:color w:val="000007"/>
+          <w:sz w:val="21"/>
+          <w:szCs w:val="21"/>
+        </w:rPr>
+      </w:pPr>
+    </w:p>
+    <w:p>
+      <w:pPr>
+        <w:spacing w:before="28"/>
+        <w:ind w:left="100"/>
+        <w:rPr>
+          <w:rFonts w:ascii="DejaVu Sans" w:eastAsia="DejaVu Sans" w:hAnsi="DejaVu Sans" w:cs="DejaVu Sans"/>
+          <w:b/>
+          <w:bCs/>
+          <w:sz w:val="24"/>
+          <w:szCs w:val="24"/>
+        </w:rPr>
+      </w:pPr>
+      <w:r>
+        <w:rPr>
+          <w:rFonts w:ascii="DejaVu Sans" w:eastAsia="DejaVu Sans" w:hAnsi="DejaVu Sans" w:cs="DejaVu Sans"/>
+          <w:b/>
+          <w:bCs/>
+          <w:color w:val="000007"/>
+          <w:spacing w:val="-3"/>
+          <w:sz w:val="24"/>
+          <w:szCs w:val="24"/>
+          <w:highlight w:val="lightGray"/>
+        </w:rPr>
+        <w:t>J</w:t>
+      </w:r>
+      <w:r>
+        <w:rPr>
+          <w:rFonts w:ascii="DejaVu Sans" w:eastAsia="DejaVu Sans" w:hAnsi="DejaVu Sans" w:cs="DejaVu Sans"/>
+          <w:b/>
+          <w:bCs/>
+          <w:color w:val="000007"/>
+          <w:spacing w:val="2"/>
+          <w:sz w:val="24"/>
+          <w:szCs w:val="24"/>
+          <w:highlight w:val="lightGray"/>
+        </w:rPr>
+        <w:t>a</w:t>
+      </w:r>
+      <w:r>
+        <w:rPr>
+          <w:rFonts w:ascii="DejaVu Sans" w:eastAsia="DejaVu Sans" w:hAnsi="DejaVu Sans" w:cs="DejaVu Sans"/>
+          <w:b/>
+          <w:bCs/>
+          <w:color w:val="000007"/>
+          <w:spacing w:val="1"/>
+          <w:sz w:val="24"/>
+          <w:szCs w:val="24"/>
+          <w:highlight w:val="lightGray"/>
+        </w:rPr>
+        <w:t>w</w:t>
+      </w:r>
+      <w:r>
+        <w:rPr>
+          <w:rFonts w:ascii="DejaVu Sans" w:eastAsia="DejaVu Sans" w:hAnsi="DejaVu Sans" w:cs="DejaVu Sans"/>
+          <w:b/>
+          <w:bCs/>
+          <w:color w:val="000007"/>
+          <w:spacing w:val="-3"/>
+          <w:sz w:val="24"/>
+          <w:szCs w:val="24"/>
+          <w:highlight w:val="lightGray"/>
+        </w:rPr>
+        <w:t>a</w:t>
+      </w:r>
+      <w:r>
+        <w:rPr>
+          <w:rFonts w:ascii="DejaVu Sans" w:eastAsia="DejaVu Sans" w:hAnsi="DejaVu Sans" w:cs="DejaVu Sans"/>
+          <w:b/>
+          <w:bCs/>
+          <w:color w:val="000007"/>
+          <w:spacing w:val="2"/>
+          <w:sz w:val="24"/>
+          <w:szCs w:val="24"/>
+          <w:highlight w:val="lightGray"/>
+        </w:rPr>
+        <w:t>ha</w:t>
+      </w:r>
+      <w:r>
+        <w:rPr>
+          <w:rFonts w:ascii="DejaVu Sans" w:eastAsia="DejaVu Sans" w:hAnsi="DejaVu Sans" w:cs="DejaVu Sans"/>
+          <w:b/>
+          <w:bCs/>
+          <w:color w:val="000007"/>
+          <w:sz w:val="24"/>
+          <w:szCs w:val="24"/>
+          <w:highlight w:val="lightGray"/>
+        </w:rPr>
+        <w:t>r</w:t>
+      </w:r>
+      <w:r>
+        <w:rPr>
+          <w:rFonts w:ascii="DejaVu Sans" w:eastAsia="DejaVu Sans" w:hAnsi="DejaVu Sans" w:cs="DejaVu Sans"/>
+          <w:b/>
+          <w:bCs/>
+          <w:color w:val="000007"/>
+          <w:spacing w:val="3"/>
+          <w:sz w:val="24"/>
+          <w:szCs w:val="24"/>
+          <w:highlight w:val="lightGray"/>
+        </w:rPr>
+        <w:t xml:space="preserve"> </w:t>
+      </w:r>
+      <w:r>
+        <w:rPr>
+          <w:rFonts w:ascii="DejaVu Sans" w:eastAsia="DejaVu Sans" w:hAnsi="DejaVu Sans" w:cs="DejaVu Sans"/>
+          <w:b/>
+          <w:bCs/>
+          <w:color w:val="000007"/>
+          <w:spacing w:val="-2"/>
+          <w:sz w:val="24"/>
+          <w:szCs w:val="24"/>
+          <w:highlight w:val="lightGray"/>
+        </w:rPr>
+        <w:t>N</w:t>
+      </w:r>
+      <w:r>
+        <w:rPr>
+          <w:rFonts w:ascii="DejaVu Sans" w:eastAsia="DejaVu Sans" w:hAnsi="DejaVu Sans" w:cs="DejaVu Sans"/>
+          <w:b/>
+          <w:bCs/>
+          <w:color w:val="000007"/>
+          <w:spacing w:val="-3"/>
+          <w:sz w:val="24"/>
+          <w:szCs w:val="24"/>
+          <w:highlight w:val="lightGray"/>
+        </w:rPr>
+        <w:t>a</w:t>
+      </w:r>
+      <w:r>
+        <w:rPr>
+          <w:rFonts w:ascii="DejaVu Sans" w:eastAsia="DejaVu Sans" w:hAnsi="DejaVu Sans" w:cs="DejaVu Sans"/>
+          <w:b/>
+          <w:bCs/>
+          <w:color w:val="000007"/>
+          <w:spacing w:val="2"/>
+          <w:sz w:val="24"/>
+          <w:szCs w:val="24"/>
+          <w:highlight w:val="lightGray"/>
+        </w:rPr>
+        <w:t>v</w:t>
+      </w:r>
+      <w:r>
+        <w:rPr>
+          <w:rFonts w:ascii="DejaVu Sans" w:eastAsia="DejaVu Sans" w:hAnsi="DejaVu Sans" w:cs="DejaVu Sans"/>
+          <w:b/>
+          <w:bCs/>
+          <w:color w:val="000007"/>
+          <w:spacing w:val="-3"/>
+          <w:sz w:val="24"/>
+          <w:szCs w:val="24"/>
+          <w:highlight w:val="lightGray"/>
+        </w:rPr>
+        <w:t>o</w:t>
+      </w:r>
+      <w:r>
+        <w:rPr>
+          <w:rFonts w:ascii="DejaVu Sans" w:eastAsia="DejaVu Sans" w:hAnsi="DejaVu Sans" w:cs="DejaVu Sans"/>
+          <w:b/>
+          <w:bCs/>
+          <w:color w:val="000007"/>
+          <w:spacing w:val="1"/>
+          <w:sz w:val="24"/>
+          <w:szCs w:val="24"/>
+          <w:highlight w:val="lightGray"/>
+        </w:rPr>
+        <w:t>d</w:t>
+      </w:r>
+      <w:r>
+        <w:rPr>
+          <w:rFonts w:ascii="DejaVu Sans" w:eastAsia="DejaVu Sans" w:hAnsi="DejaVu Sans" w:cs="DejaVu Sans"/>
+          <w:b/>
+          <w:bCs/>
+          <w:color w:val="000007"/>
+          <w:spacing w:val="2"/>
+          <w:sz w:val="24"/>
+          <w:szCs w:val="24"/>
+          <w:highlight w:val="lightGray"/>
+        </w:rPr>
+        <w:t>a</w:t>
+      </w:r>
+      <w:r>
+        <w:rPr>
+          <w:rFonts w:ascii="DejaVu Sans" w:eastAsia="DejaVu Sans" w:hAnsi="DejaVu Sans" w:cs="DejaVu Sans"/>
+          <w:b/>
+          <w:bCs/>
+          <w:color w:val="000007"/>
+          <w:spacing w:val="-3"/>
+          <w:sz w:val="24"/>
+          <w:szCs w:val="24"/>
+          <w:highlight w:val="lightGray"/>
+        </w:rPr>
+        <w:t>y</w:t>
+      </w:r>
+      <w:r>
+        <w:rPr>
+          <w:rFonts w:ascii="DejaVu Sans" w:eastAsia="DejaVu Sans" w:hAnsi="DejaVu Sans" w:cs="DejaVu Sans"/>
+          <w:b/>
+          <w:bCs/>
+          <w:color w:val="000007"/>
+          <w:sz w:val="24"/>
+          <w:szCs w:val="24"/>
+          <w:highlight w:val="lightGray"/>
+        </w:rPr>
+        <w:t>a</w:t>
+      </w:r>
+      <w:r>
+        <w:rPr>
+          <w:rFonts w:ascii="DejaVu Sans" w:eastAsia="DejaVu Sans" w:hAnsi="DejaVu Sans" w:cs="DejaVu Sans"/>
+          <w:b/>
+          <w:bCs/>
+          <w:color w:val="000007"/>
+          <w:spacing w:val="3"/>
+          <w:sz w:val="24"/>
+          <w:szCs w:val="24"/>
+          <w:highlight w:val="lightGray"/>
+        </w:rPr>
+        <w:t xml:space="preserve"> </w:t>
+      </w:r>
+      <w:r>
+        <w:rPr>
+          <w:rFonts w:ascii="DejaVu Sans" w:eastAsia="DejaVu Sans" w:hAnsi="DejaVu Sans" w:cs="DejaVu Sans"/>
+          <w:b/>
+          <w:bCs/>
+          <w:color w:val="000007"/>
+          <w:spacing w:val="-6"/>
+          <w:sz w:val="24"/>
+          <w:szCs w:val="24"/>
+          <w:highlight w:val="lightGray"/>
+        </w:rPr>
+        <w:t>V</w:t>
+      </w:r>
+      <w:r>
+        <w:rPr>
+          <w:rFonts w:ascii="DejaVu Sans" w:eastAsia="DejaVu Sans" w:hAnsi="DejaVu Sans" w:cs="DejaVu Sans"/>
+          <w:b/>
+          <w:bCs/>
+          <w:color w:val="000007"/>
+          <w:spacing w:val="-4"/>
+          <w:sz w:val="24"/>
+          <w:szCs w:val="24"/>
+          <w:highlight w:val="lightGray"/>
+        </w:rPr>
+        <w:t>i</w:t>
+      </w:r>
+      <w:r>
+        <w:rPr>
+          <w:rFonts w:ascii="DejaVu Sans" w:eastAsia="DejaVu Sans" w:hAnsi="DejaVu Sans" w:cs="DejaVu Sans"/>
+          <w:b/>
+          <w:bCs/>
+          <w:color w:val="000007"/>
+          <w:spacing w:val="1"/>
+          <w:sz w:val="24"/>
+          <w:szCs w:val="24"/>
+          <w:highlight w:val="lightGray"/>
+        </w:rPr>
+        <w:t>d</w:t>
+      </w:r>
+      <w:r>
+        <w:rPr>
+          <w:rFonts w:ascii="DejaVu Sans" w:eastAsia="DejaVu Sans" w:hAnsi="DejaVu Sans" w:cs="DejaVu Sans"/>
+          <w:b/>
+          <w:bCs/>
+          <w:color w:val="000007"/>
+          <w:spacing w:val="2"/>
+          <w:sz w:val="24"/>
+          <w:szCs w:val="24"/>
+          <w:highlight w:val="lightGray"/>
+        </w:rPr>
+        <w:t>y</w:t>
+      </w:r>
+      <w:r>
+        <w:rPr>
+          <w:rFonts w:ascii="DejaVu Sans" w:eastAsia="DejaVu Sans" w:hAnsi="DejaVu Sans" w:cs="DejaVu Sans"/>
+          <w:b/>
+          <w:bCs/>
+          <w:color w:val="000007"/>
+          <w:spacing w:val="-3"/>
+          <w:sz w:val="24"/>
+          <w:szCs w:val="24"/>
+          <w:highlight w:val="lightGray"/>
+        </w:rPr>
+        <w:t>a</w:t>
+      </w:r>
+      <w:r>
+        <w:rPr>
+          <w:rFonts w:ascii="DejaVu Sans" w:eastAsia="DejaVu Sans" w:hAnsi="DejaVu Sans" w:cs="DejaVu Sans"/>
+          <w:b/>
+          <w:bCs/>
+          <w:color w:val="000007"/>
+          <w:spacing w:val="1"/>
+          <w:sz w:val="24"/>
+          <w:szCs w:val="24"/>
+          <w:highlight w:val="lightGray"/>
+        </w:rPr>
+        <w:t>l</w:t>
+      </w:r>
+      <w:r>
+        <w:rPr>
+          <w:rFonts w:ascii="DejaVu Sans" w:eastAsia="DejaVu Sans" w:hAnsi="DejaVu Sans" w:cs="DejaVu Sans"/>
+          <w:b/>
+          <w:bCs/>
+          <w:color w:val="000007"/>
+          <w:spacing w:val="2"/>
+          <w:sz w:val="24"/>
+          <w:szCs w:val="24"/>
+          <w:highlight w:val="lightGray"/>
+        </w:rPr>
+        <w:t>ay</w:t>
+      </w:r>
+      <w:r>
+        <w:rPr>
+          <w:rFonts w:ascii="DejaVu Sans" w:eastAsia="DejaVu Sans" w:hAnsi="DejaVu Sans" w:cs="DejaVu Sans"/>
+          <w:b/>
+          <w:bCs/>
+          <w:color w:val="000007"/>
+          <w:spacing w:val="-3"/>
+          <w:sz w:val="24"/>
+          <w:szCs w:val="24"/>
+          <w:highlight w:val="lightGray"/>
+        </w:rPr>
+        <w:t>a</w:t>
+      </w:r>
+      <w:r>
+        <w:rPr>
+          <w:rFonts w:ascii="DejaVu Sans" w:eastAsia="DejaVu Sans" w:hAnsi="DejaVu Sans" w:cs="DejaVu Sans"/>
+          <w:b/>
+          <w:bCs/>
+          <w:color w:val="000007"/>
+          <w:sz w:val="24"/>
+          <w:szCs w:val="24"/>
+          <w:highlight w:val="lightGray"/>
+        </w:rPr>
+        <w:t>,</w:t>
+      </w:r>
+      <w:r>
+        <w:rPr>
+          <w:rFonts w:ascii="DejaVu Sans" w:eastAsia="DejaVu Sans" w:hAnsi="DejaVu Sans" w:cs="DejaVu Sans"/>
+          <w:b/>
+          <w:bCs/>
+          <w:color w:val="000007"/>
+          <w:spacing w:val="6"/>
+          <w:sz w:val="24"/>
+          <w:szCs w:val="24"/>
+          <w:highlight w:val="lightGray"/>
+        </w:rPr>
+        <w:t xml:space="preserve"> </w:t>
+      </w:r>
+      <w:r>
+        <w:rPr>
+          <w:rFonts w:ascii="DejaVu Sans" w:eastAsia="DejaVu Sans" w:hAnsi="DejaVu Sans" w:cs="DejaVu Sans"/>
+          <w:b/>
+          <w:bCs/>
+          <w:color w:val="000007"/>
+          <w:sz w:val="24"/>
+          <w:szCs w:val="24"/>
+          <w:highlight w:val="lightGray"/>
+        </w:rPr>
+        <w:t>M</w:t>
+      </w:r>
+      <w:r>
+        <w:rPr>
+          <w:rFonts w:ascii="DejaVu Sans" w:eastAsia="DejaVu Sans" w:hAnsi="DejaVu Sans" w:cs="DejaVu Sans"/>
+          <w:b/>
+          <w:bCs/>
+          <w:color w:val="000007"/>
+          <w:spacing w:val="-3"/>
+          <w:sz w:val="24"/>
+          <w:szCs w:val="24"/>
+          <w:highlight w:val="lightGray"/>
+        </w:rPr>
+        <w:t>a</w:t>
+      </w:r>
+      <w:r>
+        <w:rPr>
+          <w:rFonts w:ascii="DejaVu Sans" w:eastAsia="DejaVu Sans" w:hAnsi="DejaVu Sans" w:cs="DejaVu Sans"/>
+          <w:b/>
+          <w:bCs/>
+          <w:color w:val="000007"/>
+          <w:spacing w:val="1"/>
+          <w:sz w:val="24"/>
+          <w:szCs w:val="24"/>
+          <w:highlight w:val="lightGray"/>
+        </w:rPr>
+        <w:t>l</w:t>
+      </w:r>
+      <w:r>
+        <w:rPr>
+          <w:rFonts w:ascii="DejaVu Sans" w:eastAsia="DejaVu Sans" w:hAnsi="DejaVu Sans" w:cs="DejaVu Sans"/>
+          <w:b/>
+          <w:bCs/>
+          <w:color w:val="000007"/>
+          <w:spacing w:val="2"/>
+          <w:sz w:val="24"/>
+          <w:szCs w:val="24"/>
+          <w:highlight w:val="lightGray"/>
+        </w:rPr>
+        <w:t>h</w:t>
+      </w:r>
+      <w:r>
+        <w:rPr>
+          <w:rFonts w:ascii="DejaVu Sans" w:eastAsia="DejaVu Sans" w:hAnsi="DejaVu Sans" w:cs="DejaVu Sans"/>
+          <w:b/>
+          <w:bCs/>
+          <w:color w:val="000007"/>
+          <w:spacing w:val="-3"/>
+          <w:sz w:val="24"/>
+          <w:szCs w:val="24"/>
+          <w:highlight w:val="lightGray"/>
+        </w:rPr>
+        <w:t>a</w:t>
+      </w:r>
+      <w:r>
+        <w:rPr>
+          <w:rFonts w:ascii="DejaVu Sans" w:eastAsia="DejaVu Sans" w:hAnsi="DejaVu Sans" w:cs="DejaVu Sans"/>
+          <w:b/>
+          <w:bCs/>
+          <w:color w:val="000007"/>
+          <w:spacing w:val="2"/>
+          <w:sz w:val="24"/>
+          <w:szCs w:val="24"/>
+          <w:highlight w:val="lightGray"/>
+        </w:rPr>
+        <w:t>r</w:t>
+      </w:r>
+      <w:r>
+        <w:rPr>
+          <w:rFonts w:ascii="DejaVu Sans" w:eastAsia="DejaVu Sans" w:hAnsi="DejaVu Sans" w:cs="DejaVu Sans"/>
+          <w:b/>
+          <w:bCs/>
+          <w:color w:val="000007"/>
+          <w:sz w:val="24"/>
+          <w:szCs w:val="24"/>
+          <w:highlight w:val="lightGray"/>
+        </w:rPr>
+        <w:t>,</w:t>
+      </w:r>
+      <w:r>
+        <w:rPr>
+          <w:rFonts w:ascii="DejaVu Sans" w:eastAsia="DejaVu Sans" w:hAnsi="DejaVu Sans" w:cs="DejaVu Sans"/>
+          <w:b/>
+          <w:bCs/>
+          <w:color w:val="000007"/>
+          <w:spacing w:val="1"/>
+          <w:sz w:val="24"/>
+          <w:szCs w:val="24"/>
+          <w:highlight w:val="lightGray"/>
+        </w:rPr>
+        <w:t xml:space="preserve"> </w:t>
+      </w:r>
+      <w:r>
+        <w:rPr>
+          <w:rFonts w:ascii="DejaVu Sans" w:eastAsia="DejaVu Sans" w:hAnsi="DejaVu Sans" w:cs="DejaVu Sans"/>
+          <w:b/>
+          <w:bCs/>
+          <w:color w:val="000007"/>
+          <w:spacing w:val="-1"/>
+          <w:sz w:val="24"/>
+          <w:szCs w:val="24"/>
+          <w:highlight w:val="lightGray"/>
+        </w:rPr>
+        <w:t>B</w:t>
+      </w:r>
+      <w:r>
+        <w:rPr>
+          <w:rFonts w:ascii="DejaVu Sans" w:eastAsia="DejaVu Sans" w:hAnsi="DejaVu Sans" w:cs="DejaVu Sans"/>
+          <w:b/>
+          <w:bCs/>
+          <w:color w:val="000007"/>
+          <w:spacing w:val="1"/>
+          <w:sz w:val="24"/>
+          <w:szCs w:val="24"/>
+          <w:highlight w:val="lightGray"/>
+        </w:rPr>
+        <w:t>il</w:t>
+      </w:r>
+      <w:r>
+        <w:rPr>
+          <w:rFonts w:ascii="DejaVu Sans" w:eastAsia="DejaVu Sans" w:hAnsi="DejaVu Sans" w:cs="DejaVu Sans"/>
+          <w:b/>
+          <w:bCs/>
+          <w:color w:val="000007"/>
+          <w:spacing w:val="-3"/>
+          <w:sz w:val="24"/>
+          <w:szCs w:val="24"/>
+          <w:highlight w:val="lightGray"/>
+        </w:rPr>
+        <w:t>a</w:t>
+      </w:r>
+      <w:r>
+        <w:rPr>
+          <w:rFonts w:ascii="DejaVu Sans" w:eastAsia="DejaVu Sans" w:hAnsi="DejaVu Sans" w:cs="DejaVu Sans"/>
+          <w:b/>
+          <w:bCs/>
+          <w:color w:val="000007"/>
+          <w:sz w:val="24"/>
+          <w:szCs w:val="24"/>
+          <w:highlight w:val="lightGray"/>
+        </w:rPr>
+        <w:t>s</w:t>
+      </w:r>
+      <w:r>
+        <w:rPr>
+          <w:rFonts w:ascii="DejaVu Sans" w:eastAsia="DejaVu Sans" w:hAnsi="DejaVu Sans" w:cs="DejaVu Sans"/>
+          <w:b/>
+          <w:bCs/>
+          <w:color w:val="000007"/>
+          <w:spacing w:val="1"/>
+          <w:sz w:val="24"/>
+          <w:szCs w:val="24"/>
+          <w:highlight w:val="lightGray"/>
+        </w:rPr>
+        <w:t>p</w:t>
+      </w:r>
+      <w:r>
+        <w:rPr>
+          <w:rFonts w:ascii="DejaVu Sans" w:eastAsia="DejaVu Sans" w:hAnsi="DejaVu Sans" w:cs="DejaVu Sans"/>
+          <w:b/>
+          <w:bCs/>
+          <w:color w:val="000007"/>
+          <w:spacing w:val="2"/>
+          <w:sz w:val="24"/>
+          <w:szCs w:val="24"/>
+          <w:highlight w:val="lightGray"/>
+        </w:rPr>
+        <w:t>u</w:t>
+      </w:r>
+      <w:r>
+        <w:rPr>
+          <w:rFonts w:ascii="DejaVu Sans" w:eastAsia="DejaVu Sans" w:hAnsi="DejaVu Sans" w:cs="DejaVu Sans"/>
+          <w:b/>
+          <w:bCs/>
+          <w:color w:val="000007"/>
+          <w:sz w:val="24"/>
+          <w:szCs w:val="24"/>
+          <w:highlight w:val="lightGray"/>
+        </w:rPr>
+        <w:t>r</w:t>
+      </w:r>
+      <w:r>
+        <w:rPr>
+          <w:rFonts w:ascii="DejaVu Sans" w:eastAsia="DejaVu Sans" w:hAnsi="DejaVu Sans" w:cs="DejaVu Sans"/>
+          <w:b/>
+          <w:bCs/>
+          <w:color w:val="000007"/>
+          <w:spacing w:val="3"/>
+          <w:sz w:val="24"/>
+          <w:szCs w:val="24"/>
+          <w:highlight w:val="lightGray"/>
+        </w:rPr>
+        <w:t xml:space="preserve"> </w:t>
+      </w:r>
+      <w:r>
+        <w:rPr>
+          <w:rFonts w:ascii="DejaVu Sans" w:eastAsia="DejaVu Sans" w:hAnsi="DejaVu Sans" w:cs="DejaVu Sans"/>
+          <w:b/>
+          <w:bCs/>
+          <w:color w:val="000007"/>
+          <w:spacing w:val="-2"/>
+          <w:sz w:val="24"/>
+          <w:szCs w:val="24"/>
+          <w:highlight w:val="lightGray"/>
+        </w:rPr>
+        <w:t>(</w:t>
+      </w:r>
+      <w:r>
+        <w:rPr>
+          <w:rFonts w:ascii="DejaVu Sans" w:eastAsia="DejaVu Sans" w:hAnsi="DejaVu Sans" w:cs="DejaVu Sans"/>
+          <w:b/>
+          <w:bCs/>
+          <w:color w:val="000007"/>
+          <w:sz w:val="24"/>
+          <w:szCs w:val="24"/>
+          <w:highlight w:val="lightGray"/>
+        </w:rPr>
+        <w:t>C</w:t>
+      </w:r>
+      <w:r>
+        <w:rPr>
+          <w:rFonts w:ascii="DejaVu Sans" w:eastAsia="DejaVu Sans" w:hAnsi="DejaVu Sans" w:cs="DejaVu Sans"/>
+          <w:b/>
+          <w:bCs/>
+          <w:color w:val="000007"/>
+          <w:spacing w:val="1"/>
+          <w:sz w:val="24"/>
+          <w:szCs w:val="24"/>
+          <w:highlight w:val="lightGray"/>
+        </w:rPr>
+        <w:t>.</w:t>
+      </w:r>
+      <w:r>
+        <w:rPr>
+          <w:rFonts w:ascii="DejaVu Sans" w:eastAsia="DejaVu Sans" w:hAnsi="DejaVu Sans" w:cs="DejaVu Sans"/>
+          <w:b/>
+          <w:bCs/>
+          <w:color w:val="000007"/>
+          <w:spacing w:val="-3"/>
+          <w:sz w:val="24"/>
+          <w:szCs w:val="24"/>
+          <w:highlight w:val="lightGray"/>
+        </w:rPr>
+        <w:t>G</w:t>
+      </w:r>
+      <w:r>
+        <w:rPr>
+          <w:rFonts w:ascii="DejaVu Sans" w:eastAsia="DejaVu Sans" w:hAnsi="DejaVu Sans" w:cs="DejaVu Sans"/>
+          <w:b/>
+          <w:bCs/>
+          <w:color w:val="000007"/>
+          <w:spacing w:val="1"/>
+          <w:sz w:val="24"/>
+          <w:szCs w:val="24"/>
+          <w:highlight w:val="lightGray"/>
+        </w:rPr>
+        <w:t>.</w:t>
+      </w:r>
+      <w:r>
+        <w:rPr>
+          <w:rFonts w:ascii="DejaVu Sans" w:eastAsia="DejaVu Sans" w:hAnsi="DejaVu Sans" w:cs="DejaVu Sans"/>
+          <w:b/>
+          <w:bCs/>
+          <w:color w:val="000007"/>
+          <w:spacing w:val="2"/>
+          <w:sz w:val="24"/>
+          <w:szCs w:val="24"/>
+          <w:highlight w:val="lightGray"/>
+        </w:rPr>
+        <w:t>)</w:t>
+      </w:r>
+      <w:r>
+        <w:rPr>
+          <w:rFonts w:ascii="DejaVu Sans" w:eastAsia="DejaVu Sans" w:hAnsi="DejaVu Sans" w:cs="DejaVu Sans"/>
+          <w:b/>
+          <w:bCs/>
+          <w:color w:val="000007"/>
+          <w:sz w:val="24"/>
+          <w:szCs w:val="24"/>
+          <w:highlight w:val="lightGray"/>
+        </w:rPr>
+        <w:t>,</w:t>
+      </w:r>
+      <w:r>
+        <w:rPr>
+          <w:rFonts w:ascii="DejaVu Sans" w:eastAsia="DejaVu Sans" w:hAnsi="DejaVu Sans" w:cs="DejaVu Sans"/>
+          <w:b/>
+          <w:bCs/>
+          <w:color w:val="000007"/>
+          <w:spacing w:val="1"/>
+          <w:sz w:val="24"/>
+          <w:szCs w:val="24"/>
+          <w:highlight w:val="lightGray"/>
+        </w:rPr>
+        <w:t xml:space="preserve"> </w:t>
+      </w:r>
+      <w:r>
+        <w:rPr>
+          <w:rFonts w:ascii="DejaVu Sans" w:eastAsia="DejaVu Sans" w:hAnsi="DejaVu Sans" w:cs="DejaVu Sans"/>
+          <w:b/>
+          <w:bCs/>
+          <w:color w:val="000007"/>
+          <w:spacing w:val="-4"/>
+          <w:sz w:val="24"/>
+          <w:szCs w:val="24"/>
+          <w:highlight w:val="lightGray"/>
+        </w:rPr>
+        <w:t>2</w:t>
+      </w:r>
+      <w:r>
+        <w:rPr>
+          <w:rFonts w:ascii="DejaVu Sans" w:eastAsia="DejaVu Sans" w:hAnsi="DejaVu Sans" w:cs="DejaVu Sans"/>
+          <w:b/>
+          <w:bCs/>
+          <w:color w:val="000007"/>
+          <w:spacing w:val="1"/>
+          <w:sz w:val="24"/>
+          <w:szCs w:val="24"/>
+          <w:highlight w:val="lightGray"/>
+        </w:rPr>
+        <w:t>008</w:t>
+      </w:r>
+    </w:p>
+    <w:p>
+      <w:pPr>
+        <w:spacing w:line="240" w:lineRule="exact"/>
+        <w:ind w:left="100"/>
+        <w:rPr>
+          <w:rFonts w:ascii="DejaVu Sans" w:eastAsia="DejaVu Sans" w:hAnsi="DejaVu Sans" w:cs="DejaVu Sans"/>
+          <w:sz w:val="21"/>
+          <w:szCs w:val="21"/>
+        </w:rPr>
+      </w:pPr>
+      <w:r>
+        <w:rPr>
+          <w:rFonts w:ascii="DejaVu Sans" w:eastAsia="DejaVu Sans" w:hAnsi="DejaVu Sans" w:cs="DejaVu Sans"/>
+          <w:color w:val="000007"/>
+          <w:spacing w:val="-5"/>
+          <w:sz w:val="21"/>
+          <w:szCs w:val="21"/>
+        </w:rPr>
+        <w:t>10</w:t>
+      </w:r>
+      <w:r>
+        <w:rPr>
+          <w:rFonts w:ascii="DejaVu Sans" w:eastAsia="DejaVu Sans" w:hAnsi="DejaVu Sans" w:cs="DejaVu Sans"/>
+          <w:color w:val="000007"/>
+          <w:spacing w:val="-5"/>
+          <w:sz w:val="21"/>
+          <w:szCs w:val="21"/>
+          <w:vertAlign w:val="superscript"/>
+        </w:rPr>
+        <w:t>th</w:t>
+      </w:r>
+      <w:r>
+        <w:rPr>
+          <w:rFonts w:ascii="DejaVu Sans" w:eastAsia="DejaVu Sans" w:hAnsi="DejaVu Sans" w:cs="DejaVu Sans"/>
+          <w:color w:val="000007"/>
+          <w:sz w:val="21"/>
+          <w:szCs w:val="21"/>
+        </w:rPr>
+        <w:t>,</w:t>
+      </w:r>
+      <w:r>
+        <w:rPr>
+          <w:rFonts w:ascii="DejaVu Sans" w:eastAsia="DejaVu Sans" w:hAnsi="DejaVu Sans" w:cs="DejaVu Sans"/>
+          <w:color w:val="000007"/>
+          <w:spacing w:val="6"/>
+          <w:sz w:val="21"/>
+          <w:szCs w:val="21"/>
+        </w:rPr>
+        <w:t xml:space="preserve"> </w:t>
+      </w:r>
+      <w:r>
+        <w:rPr>
+          <w:rFonts w:ascii="DejaVu Sans" w:eastAsia="DejaVu Sans" w:hAnsi="DejaVu Sans" w:cs="DejaVu Sans"/>
+          <w:color w:val="000007"/>
+          <w:spacing w:val="-5"/>
+          <w:sz w:val="21"/>
+          <w:szCs w:val="21"/>
+        </w:rPr>
+        <w:t>2</w:t>
+      </w:r>
+      <w:r>
+        <w:rPr>
+          <w:rFonts w:ascii="DejaVu Sans" w:eastAsia="DejaVu Sans" w:hAnsi="DejaVu Sans" w:cs="DejaVu Sans"/>
+          <w:color w:val="000007"/>
+          <w:sz w:val="21"/>
+          <w:szCs w:val="21"/>
+        </w:rPr>
+        <w:t>007</w:t>
+      </w:r>
+      <w:r>
+        <w:rPr>
+          <w:rFonts w:ascii="DejaVu Sans" w:eastAsia="DejaVu Sans" w:hAnsi="DejaVu Sans" w:cs="DejaVu Sans"/>
+          <w:color w:val="000007"/>
+          <w:spacing w:val="1"/>
+          <w:sz w:val="21"/>
+          <w:szCs w:val="21"/>
+        </w:rPr>
+        <w:t xml:space="preserve"> </w:t>
+      </w:r>
+      <w:r>
+        <w:rPr>
+          <w:rFonts w:ascii="DejaVu Sans" w:eastAsia="DejaVu Sans" w:hAnsi="DejaVu Sans" w:cs="DejaVu Sans"/>
+          <w:color w:val="000007"/>
+          <w:sz w:val="21"/>
+          <w:szCs w:val="21"/>
+        </w:rPr>
+        <w:t>-</w:t>
+      </w:r>
+      <w:r>
+        <w:rPr>
+          <w:rFonts w:ascii="DejaVu Sans" w:eastAsia="DejaVu Sans" w:hAnsi="DejaVu Sans" w:cs="DejaVu Sans"/>
+          <w:color w:val="000007"/>
+          <w:spacing w:val="1"/>
+          <w:sz w:val="21"/>
+          <w:szCs w:val="21"/>
+        </w:rPr>
+        <w:t xml:space="preserve"> </w:t>
+      </w:r>
+      <w:r>
+        <w:rPr>
+          <w:rFonts w:ascii="DejaVu Sans" w:eastAsia="DejaVu Sans" w:hAnsi="DejaVu Sans" w:cs="DejaVu Sans"/>
+          <w:color w:val="000007"/>
+          <w:spacing w:val="-5"/>
+          <w:sz w:val="21"/>
+          <w:szCs w:val="21"/>
+        </w:rPr>
+        <w:t>2</w:t>
+      </w:r>
+      <w:r>
+        <w:rPr>
+          <w:rFonts w:ascii="DejaVu Sans" w:eastAsia="DejaVu Sans" w:hAnsi="DejaVu Sans" w:cs="DejaVu Sans"/>
+          <w:color w:val="000007"/>
+          <w:sz w:val="21"/>
+          <w:szCs w:val="21"/>
+        </w:rPr>
+        <w:t>008</w:t>
+      </w:r>
+    </w:p>
+    <w:p>
+      <w:pPr>
+        <w:ind w:left="100"/>
+        <w:rPr>
+          <w:rFonts w:ascii="DejaVu Sans" w:eastAsia="DejaVu Sans" w:hAnsi="DejaVu Sans" w:cs="DejaVu Sans"/>
+          <w:sz w:val="21"/>
+          <w:szCs w:val="21"/>
+        </w:rPr>
+      </w:pPr>
+      <w:r>
+        <w:rPr>
+          <w:rFonts w:ascii="DejaVu Sans" w:eastAsia="DejaVu Sans" w:hAnsi="DejaVu Sans" w:cs="DejaVu Sans"/>
+          <w:color w:val="000007"/>
+          <w:spacing w:val="-5"/>
+          <w:sz w:val="21"/>
+          <w:szCs w:val="21"/>
+        </w:rPr>
+        <w:t>G</w:t>
+      </w:r>
+      <w:r>
+        <w:rPr>
+          <w:rFonts w:ascii="DejaVu Sans" w:eastAsia="DejaVu Sans" w:hAnsi="DejaVu Sans" w:cs="DejaVu Sans"/>
+          <w:color w:val="000007"/>
+          <w:sz w:val="21"/>
+          <w:szCs w:val="21"/>
+        </w:rPr>
+        <w:t>ra</w:t>
+      </w:r>
+      <w:r>
+        <w:rPr>
+          <w:rFonts w:ascii="DejaVu Sans" w:eastAsia="DejaVu Sans" w:hAnsi="DejaVu Sans" w:cs="DejaVu Sans"/>
+          <w:color w:val="000007"/>
+          <w:spacing w:val="1"/>
+          <w:sz w:val="21"/>
+          <w:szCs w:val="21"/>
+        </w:rPr>
+        <w:t>d</w:t>
+      </w:r>
+      <w:r>
+        <w:rPr>
+          <w:rFonts w:ascii="DejaVu Sans" w:eastAsia="DejaVu Sans" w:hAnsi="DejaVu Sans" w:cs="DejaVu Sans"/>
+          <w:color w:val="000007"/>
+          <w:sz w:val="21"/>
+          <w:szCs w:val="21"/>
+        </w:rPr>
+        <w:t xml:space="preserve">e:  </w:t>
+      </w:r>
+      <w:r>
+        <w:rPr>
+          <w:rFonts w:ascii="DejaVu Sans" w:eastAsia="DejaVu Sans" w:hAnsi="DejaVu Sans" w:cs="DejaVu Sans"/>
+          <w:color w:val="000007"/>
+          <w:spacing w:val="13"/>
+          <w:sz w:val="21"/>
+          <w:szCs w:val="21"/>
+        </w:rPr>
+        <w:t xml:space="preserve"> </w:t>
+      </w:r>
+      <w:r>
+        <w:rPr>
+          <w:rFonts w:ascii="DejaVu Sans" w:eastAsia="DejaVu Sans" w:hAnsi="DejaVu Sans" w:cs="DejaVu Sans"/>
+          <w:color w:val="000007"/>
+          <w:spacing w:val="-5"/>
+          <w:sz w:val="21"/>
+          <w:szCs w:val="21"/>
+        </w:rPr>
+        <w:t>83.4</w:t>
+      </w:r>
+      <w:r>
+        <w:rPr>
+          <w:rFonts w:ascii="DejaVu Sans" w:eastAsia="DejaVu Sans" w:hAnsi="DejaVu Sans" w:cs="DejaVu Sans"/>
+          <w:color w:val="000007"/>
+          <w:sz w:val="21"/>
+          <w:szCs w:val="21"/>
+        </w:rPr>
+        <w:t>%</w:t>
+      </w:r>
+    </w:p>
+    <w:p>
+      <w:pPr>
+        <w:ind w:left="100"/>
+        <w:rPr>
+          <w:rFonts w:ascii="DejaVu Sans" w:eastAsia="DejaVu Sans" w:hAnsi="DejaVu Sans" w:cs="DejaVu Sans"/>
+          <w:sz w:val="21"/>
+          <w:szCs w:val="21"/>
+        </w:rPr>
+      </w:pPr>
     </w:p>
     <w:sectPr>
       <w:pgSz w:w="12240" w:h="15840"/>
@@ -30103,7 +30827,7 @@
                     <w:sz w:val="17"/>
                     <w:szCs w:val="17"/>
                   </w:rPr>
-                  <w:t>1</w:t>
+                  <w:t>2</w:t>
                 </w:r>
                 <w:r>
                   <w:fldChar w:fldCharType="end"/>

</xml_diff>